<commit_message>
added 2 items in fixedBug
</commit_message>
<xml_diff>
--- a/ErrorFixed.docx
+++ b/ErrorFixed.docx
@@ -9,14 +9,12 @@
           <w:b/>
         </w:rPr>
       </w:pPr>
-      <w:proofErr w:type="spellStart"/>
       <w:r>
         <w:rPr>
           <w:b/>
         </w:rPr>
         <w:t>ErrorFixed</w:t>
       </w:r>
-      <w:proofErr w:type="spellEnd"/>
     </w:p>
     <w:p>
       <w:r>
@@ -80,21 +78,8 @@
         <w:t xml:space="preserve"> </w:t>
       </w:r>
       <w:r>
-        <w:t xml:space="preserve">even install </w:t>
-      </w:r>
-      <w:proofErr w:type="spellStart"/>
-      <w:r>
-        <w:t>openjdk</w:t>
-      </w:r>
-      <w:proofErr w:type="spellEnd"/>
-      <w:r>
-        <w:t xml:space="preserve"> in </w:t>
-      </w:r>
-      <w:proofErr w:type="spellStart"/>
-      <w:r>
-        <w:t>linux</w:t>
-      </w:r>
-      <w:proofErr w:type="spellEnd"/>
+        <w:t>even install openjdk in linux</w:t>
+      </w:r>
     </w:p>
     <w:p>
       <w:r>
@@ -152,15 +137,7 @@
     </w:p>
     <w:p>
       <w:r>
-        <w:t>Fixed: couldn’t set up both /</w:t>
-      </w:r>
-      <w:proofErr w:type="spellStart"/>
-      <w:r>
-        <w:t>etc</w:t>
-      </w:r>
-      <w:proofErr w:type="spellEnd"/>
-      <w:r>
-        <w:t>/network/interfaces and UI network setting. Deleted interfaces and reboot.</w:t>
+        <w:t>Fixed: couldn’t set up both /etc/network/interfaces and UI network setting. Deleted interfaces and reboot.</w:t>
       </w:r>
     </w:p>
     <w:p>
@@ -182,13 +159,8 @@
         <w:t>Error</w:t>
       </w:r>
       <w:r>
-        <w:t xml:space="preserve">: since the python3 packages are different from python, like pip and </w:t>
-      </w:r>
-      <w:proofErr w:type="spellStart"/>
-      <w:r>
-        <w:t>setuptools</w:t>
-      </w:r>
-      <w:proofErr w:type="spellEnd"/>
+        <w:t>: since the python3 packages are different from python, like pip and setuptools</w:t>
+      </w:r>
     </w:p>
     <w:p>
       <w:pPr>
@@ -204,7 +176,6 @@
       <w:r>
         <w:t xml:space="preserve">Fixed: </w:t>
       </w:r>
-      <w:proofErr w:type="spellStart"/>
       <w:r>
         <w:rPr>
           <w:rFonts w:ascii="Consolas" w:hAnsi="Consolas"/>
@@ -212,78 +183,28 @@
           <w:sz w:val="18"/>
           <w:szCs w:val="18"/>
         </w:rPr>
-        <w:t>sudo</w:t>
-      </w:r>
-      <w:proofErr w:type="spellEnd"/>
-      <w:r>
+        <w:t>sudo apt-get install python3-pip</w:t>
+      </w:r>
+    </w:p>
+    <w:p>
+      <w:pPr>
+        <w:pStyle w:val="HTMLPreformatted"/>
+        <w:shd w:val="clear" w:color="auto" w:fill="FFFFFF"/>
         <w:rPr>
           <w:rFonts w:ascii="Consolas" w:hAnsi="Consolas"/>
           <w:color w:val="404040"/>
           <w:sz w:val="18"/>
           <w:szCs w:val="18"/>
         </w:rPr>
-        <w:t xml:space="preserve"> apt-get install python3-pip</w:t>
-      </w:r>
-    </w:p>
-    <w:p>
-      <w:pPr>
-        <w:pStyle w:val="HTMLPreformatted"/>
-        <w:shd w:val="clear" w:color="auto" w:fill="FFFFFF"/>
+      </w:pPr>
+      <w:r>
         <w:rPr>
           <w:rFonts w:ascii="Consolas" w:hAnsi="Consolas"/>
           <w:color w:val="404040"/>
           <w:sz w:val="18"/>
           <w:szCs w:val="18"/>
         </w:rPr>
-      </w:pPr>
-      <w:r>
-        <w:rPr>
-          <w:rFonts w:ascii="Consolas" w:hAnsi="Consolas"/>
-          <w:color w:val="404040"/>
-          <w:sz w:val="18"/>
-          <w:szCs w:val="18"/>
-        </w:rPr>
-        <w:t xml:space="preserve">pip3 install --upgrade pip </w:t>
-      </w:r>
-      <w:proofErr w:type="spellStart"/>
-      <w:r>
-        <w:rPr>
-          <w:rFonts w:ascii="Consolas" w:hAnsi="Consolas"/>
-          <w:color w:val="404040"/>
-          <w:sz w:val="18"/>
-          <w:szCs w:val="18"/>
-        </w:rPr>
-        <w:t>setuptools</w:t>
-      </w:r>
-      <w:proofErr w:type="spellEnd"/>
-      <w:r>
-        <w:rPr>
-          <w:rFonts w:ascii="Consolas" w:hAnsi="Consolas"/>
-          <w:color w:val="404040"/>
-          <w:sz w:val="18"/>
-          <w:szCs w:val="18"/>
-        </w:rPr>
-        <w:t xml:space="preserve">    #upgrade pip and </w:t>
-      </w:r>
-      <w:proofErr w:type="spellStart"/>
-      <w:r>
-        <w:rPr>
-          <w:rFonts w:ascii="Consolas" w:hAnsi="Consolas"/>
-          <w:color w:val="404040"/>
-          <w:sz w:val="18"/>
-          <w:szCs w:val="18"/>
-        </w:rPr>
-        <w:t>setuptools</w:t>
-      </w:r>
-      <w:proofErr w:type="spellEnd"/>
-      <w:r>
-        <w:rPr>
-          <w:rFonts w:ascii="Consolas" w:hAnsi="Consolas"/>
-          <w:color w:val="404040"/>
-          <w:sz w:val="18"/>
-          <w:szCs w:val="18"/>
-        </w:rPr>
-        <w:t xml:space="preserve"> package</w:t>
+        <w:t>pip3 install --upgrade pip setuptools    #upgrade pip and setuptools package</w:t>
       </w:r>
     </w:p>
     <w:p>
@@ -300,57 +221,55 @@
         </w:rPr>
         <w:t xml:space="preserve">: </w:t>
       </w:r>
-      <w:proofErr w:type="gramStart"/>
-      <w:r>
-        <w:rPr>
-          <w:b/>
-          <w:color w:val="FF0000"/>
-        </w:rPr>
-        <w:t>Cannot  Find</w:t>
-      </w:r>
-      <w:proofErr w:type="gramEnd"/>
-      <w:r>
-        <w:rPr>
-          <w:b/>
+      <w:r>
+        <w:rPr>
+          <w:b/>
+          <w:color w:val="FF0000"/>
+        </w:rPr>
+        <w:t>Cannot  Find Mysql</w:t>
+      </w:r>
+    </w:p>
+    <w:p>
+      <w:r>
+        <w:t>Sudo apt-get install python3-mysql.connector</w:t>
+      </w:r>
+    </w:p>
+    <w:p>
+      <w:r>
+        <w:t xml:space="preserve">7. How to </w:t>
+      </w:r>
+      <w:r>
+        <w:rPr>
+          <w:b/>
+          <w:color w:val="FF0000"/>
+        </w:rPr>
+        <w:t>Share Clipboard</w:t>
+      </w:r>
+      <w:r>
+        <w:rPr>
           <w:color w:val="FF0000"/>
         </w:rPr>
         <w:t xml:space="preserve"> </w:t>
       </w:r>
-      <w:proofErr w:type="spellStart"/>
-      <w:r>
-        <w:rPr>
-          <w:b/>
-          <w:color w:val="FF0000"/>
-        </w:rPr>
-        <w:t>Mysql</w:t>
-      </w:r>
-      <w:proofErr w:type="spellEnd"/>
-    </w:p>
-    <w:p>
-      <w:proofErr w:type="spellStart"/>
-      <w:r>
-        <w:t>Sudo</w:t>
-      </w:r>
-      <w:proofErr w:type="spellEnd"/>
-      <w:r>
-        <w:t xml:space="preserve"> apt-get install python3-</w:t>
-      </w:r>
-      <w:proofErr w:type="gramStart"/>
-      <w:r>
-        <w:t>mysql.connector</w:t>
-      </w:r>
-      <w:proofErr w:type="gramEnd"/>
-    </w:p>
-    <w:p>
-      <w:r>
-        <w:t xml:space="preserve">7. How to </w:t>
-      </w:r>
-      <w:r>
-        <w:rPr>
-          <w:b/>
-          <w:color w:val="FF0000"/>
-        </w:rPr>
-        <w:t>Share Clipboard</w:t>
+      <w:r>
+        <w:t>between Linux and Windows with Virtualbox</w:t>
+      </w:r>
+    </w:p>
+    <w:p>
+      <w:r>
+        <w:t>Devices -&gt; shared clipboard -&gt; bidirectional</w:t>
+      </w:r>
+    </w:p>
+    <w:p>
+      <w:r>
+        <w:t xml:space="preserve">8. Tip for </w:t>
+      </w:r>
+      <w:r>
+        <w:rPr>
+          <w:b/>
+          <w:color w:val="FF0000"/>
+        </w:rPr>
+        <w:t>Save Doc</w:t>
       </w:r>
       <w:r>
         <w:rPr>
@@ -359,29 +278,19 @@
         <w:t xml:space="preserve"> </w:t>
       </w:r>
       <w:r>
-        <w:t xml:space="preserve">between Linux and Windows with </w:t>
-      </w:r>
-      <w:proofErr w:type="spellStart"/>
-      <w:r>
-        <w:t>Virtualbox</w:t>
-      </w:r>
-      <w:proofErr w:type="spellEnd"/>
-    </w:p>
-    <w:p>
-      <w:r>
-        <w:t>Devices -&gt; shared clipboard -&gt; bidirectional</w:t>
-      </w:r>
-    </w:p>
-    <w:p>
-      <w:r>
-        <w:t xml:space="preserve">8. Tip for </w:t>
-      </w:r>
-      <w:r>
-        <w:rPr>
-          <w:b/>
-          <w:color w:val="FF0000"/>
-        </w:rPr>
-        <w:t>Save Doc</w:t>
+        <w:t>or file with key board: left Ctrl + S, not right Ctrl + S</w:t>
+      </w:r>
+    </w:p>
+    <w:p>
+      <w:r>
+        <w:t xml:space="preserve">9. couldn’t </w:t>
+      </w:r>
+      <w:r>
+        <w:rPr>
+          <w:b/>
+          <w:color w:val="FF0000"/>
+        </w:rPr>
+        <w:t>Full Screen</w:t>
       </w:r>
       <w:r>
         <w:rPr>
@@ -390,19 +299,47 @@
         <w:t xml:space="preserve"> </w:t>
       </w:r>
       <w:r>
-        <w:t>or file with key board: left Ctrl + S, not right Ctrl + S</w:t>
-      </w:r>
-    </w:p>
-    <w:p>
-      <w:r>
-        <w:t xml:space="preserve">9. couldn’t </w:t>
-      </w:r>
-      <w:r>
-        <w:rPr>
-          <w:b/>
-          <w:color w:val="FF0000"/>
-        </w:rPr>
-        <w:t>Full Screen</w:t>
+        <w:t>Win10</w:t>
+      </w:r>
+    </w:p>
+    <w:p>
+      <w:r>
+        <w:t>Install virtualbox guest additions in windows10</w:t>
+      </w:r>
+    </w:p>
+    <w:p>
+      <w:pPr>
+        <w:rPr>
+          <w:b/>
+          <w:color w:val="FF0000"/>
+        </w:rPr>
+      </w:pPr>
+      <w:r>
+        <w:t xml:space="preserve">10. windows 10 accidentally becomes </w:t>
+      </w:r>
+      <w:r>
+        <w:rPr>
+          <w:b/>
+          <w:color w:val="FF0000"/>
+        </w:rPr>
+        <w:t>White And Black</w:t>
+      </w:r>
+    </w:p>
+    <w:p>
+      <w:r>
+        <w:t>Settings -&gt; color -&gt; high contrast -&gt; turn off the “Apply color filter”</w:t>
+      </w:r>
+    </w:p>
+    <w:p>
+      <w:r>
+        <w:t xml:space="preserve">11. Error: Database Error: could </w:t>
+      </w:r>
+      <w:r>
+        <w:rPr>
+          <w:b/>
+          <w:color w:val="FF0000"/>
+        </w:rPr>
+        <w:t>Not Open Extension</w:t>
       </w:r>
       <w:r>
         <w:rPr>
@@ -411,104 +348,7 @@
         <w:t xml:space="preserve"> </w:t>
       </w:r>
       <w:r>
-        <w:t>Win10</w:t>
-      </w:r>
-    </w:p>
-    <w:p>
-      <w:r>
-        <w:t xml:space="preserve">Install </w:t>
-      </w:r>
-      <w:proofErr w:type="spellStart"/>
-      <w:r>
-        <w:t>virtualbox</w:t>
-      </w:r>
-      <w:proofErr w:type="spellEnd"/>
-      <w:r>
-        <w:t xml:space="preserve"> guest additions in windows10</w:t>
-      </w:r>
-    </w:p>
-    <w:p>
-      <w:pPr>
-        <w:rPr>
-          <w:b/>
-          <w:color w:val="FF0000"/>
-        </w:rPr>
-      </w:pPr>
-      <w:r>
-        <w:t xml:space="preserve">10. windows 10 accidentally becomes </w:t>
-      </w:r>
-      <w:r>
-        <w:rPr>
-          <w:b/>
-          <w:color w:val="FF0000"/>
-        </w:rPr>
-        <w:t xml:space="preserve">White </w:t>
-      </w:r>
-      <w:proofErr w:type="gramStart"/>
-      <w:r>
-        <w:rPr>
-          <w:b/>
-          <w:color w:val="FF0000"/>
-        </w:rPr>
-        <w:t>And</w:t>
-      </w:r>
-      <w:proofErr w:type="gramEnd"/>
-      <w:r>
-        <w:rPr>
-          <w:b/>
-          <w:color w:val="FF0000"/>
-        </w:rPr>
-        <w:t xml:space="preserve"> Black</w:t>
-      </w:r>
-    </w:p>
-    <w:p>
-      <w:r>
-        <w:t>Settings -&gt; color -&gt; high contrast -&gt; turn off the “Apply color filter”</w:t>
-      </w:r>
-    </w:p>
-    <w:p>
-      <w:r>
-        <w:t xml:space="preserve">11. Error: Database Error: could </w:t>
-      </w:r>
-      <w:r>
-        <w:rPr>
-          <w:b/>
-          <w:color w:val="FF0000"/>
-        </w:rPr>
-        <w:t>Not Open Extension</w:t>
-      </w:r>
-      <w:r>
-        <w:rPr>
-          <w:color w:val="FF0000"/>
-        </w:rPr>
-        <w:t xml:space="preserve"> </w:t>
-      </w:r>
-      <w:r>
-        <w:t>control file "/</w:t>
-      </w:r>
-      <w:proofErr w:type="spellStart"/>
-      <w:r>
-        <w:t>usr</w:t>
-      </w:r>
-      <w:proofErr w:type="spellEnd"/>
-      <w:r>
-        <w:t>/share/</w:t>
-      </w:r>
-      <w:proofErr w:type="spellStart"/>
-      <w:r>
-        <w:t>postgresql</w:t>
-      </w:r>
-      <w:proofErr w:type="spellEnd"/>
-      <w:r>
-        <w:t>/9.6/extension/</w:t>
-      </w:r>
-      <w:proofErr w:type="spellStart"/>
-      <w:r>
-        <w:t>postgis.control</w:t>
-      </w:r>
-      <w:proofErr w:type="spellEnd"/>
-      <w:r>
-        <w:t>": No such file or directory</w:t>
+        <w:t>control file "/usr/share/postgresql/9.6/extension/postgis.control": No such file or directory</w:t>
       </w:r>
     </w:p>
     <w:p>
@@ -567,24 +407,11 @@
         </w:r>
       </w:hyperlink>
       <w:r>
-        <w:t xml:space="preserve">  (</w:t>
-      </w:r>
-      <w:proofErr w:type="spellStart"/>
-      <w:r>
-        <w:t>npm</w:t>
-      </w:r>
-      <w:proofErr w:type="spellEnd"/>
-      <w:r>
-        <w:t>. Changed by accidentally)</w:t>
-      </w:r>
-      <w:r>
-        <w:t>. Go to .pip/</w:t>
-      </w:r>
-      <w:proofErr w:type="spellStart"/>
-      <w:r>
-        <w:t>pip.conf</w:t>
-      </w:r>
-      <w:proofErr w:type="spellEnd"/>
+        <w:t xml:space="preserve">  (npm. Changed by accidentally)</w:t>
+      </w:r>
+      <w:r>
+        <w:t>. Go to .pip/pip.conf</w:t>
+      </w:r>
     </w:p>
     <w:p>
       <w:r>
@@ -607,36 +434,12 @@
     </w:p>
     <w:p>
       <w:r>
-        <w:t xml:space="preserve">16. Updated </w:t>
-      </w:r>
-      <w:proofErr w:type="spellStart"/>
-      <w:r>
-        <w:t>PyCharm</w:t>
-      </w:r>
-      <w:proofErr w:type="spellEnd"/>
-      <w:r>
-        <w:t xml:space="preserve">, and then have to type password when </w:t>
-      </w:r>
-      <w:proofErr w:type="spellStart"/>
-      <w:r>
-        <w:t>git</w:t>
-      </w:r>
-      <w:proofErr w:type="spellEnd"/>
-      <w:r>
-        <w:t xml:space="preserve"> push every time</w:t>
-      </w:r>
-    </w:p>
-    <w:p>
-      <w:r>
-        <w:t xml:space="preserve">Because the </w:t>
-      </w:r>
-      <w:proofErr w:type="spellStart"/>
-      <w:r>
-        <w:t>git</w:t>
-      </w:r>
-      <w:proofErr w:type="spellEnd"/>
-      <w:r>
-        <w:t xml:space="preserve"> cache timeout changed. Command:</w:t>
+        <w:t>16. Updated PyCharm, and then have to type password when git push every time</w:t>
+      </w:r>
+    </w:p>
+    <w:p>
+      <w:r>
+        <w:t>Because the git cache timeout changed. Command:</w:t>
       </w:r>
     </w:p>
     <w:p>
@@ -645,63 +448,11 @@
           <w:rFonts w:ascii="Courier New" w:hAnsi="Courier New" w:cs="Courier New"/>
         </w:rPr>
       </w:pPr>
-      <w:proofErr w:type="spellStart"/>
       <w:r>
         <w:rPr>
           <w:rFonts w:ascii="Courier New" w:hAnsi="Courier New" w:cs="Courier New"/>
         </w:rPr>
-        <w:t>Sudo</w:t>
-      </w:r>
-      <w:proofErr w:type="spellEnd"/>
-      <w:r>
-        <w:rPr>
-          <w:rFonts w:ascii="Courier New" w:hAnsi="Courier New" w:cs="Courier New"/>
-        </w:rPr>
-        <w:t xml:space="preserve"> </w:t>
-      </w:r>
-      <w:proofErr w:type="spellStart"/>
-      <w:r>
-        <w:rPr>
-          <w:rFonts w:ascii="Courier New" w:hAnsi="Courier New" w:cs="Courier New"/>
-        </w:rPr>
-        <w:t>git</w:t>
-      </w:r>
-      <w:proofErr w:type="spellEnd"/>
-      <w:r>
-        <w:rPr>
-          <w:rFonts w:ascii="Courier New" w:hAnsi="Courier New" w:cs="Courier New"/>
-        </w:rPr>
-        <w:t xml:space="preserve"> </w:t>
-      </w:r>
-      <w:proofErr w:type="spellStart"/>
-      <w:r>
-        <w:rPr>
-          <w:rFonts w:ascii="Courier New" w:hAnsi="Courier New" w:cs="Courier New"/>
-        </w:rPr>
-        <w:t>config</w:t>
-      </w:r>
-      <w:proofErr w:type="spellEnd"/>
-      <w:r>
-        <w:rPr>
-          <w:rFonts w:ascii="Courier New" w:hAnsi="Courier New" w:cs="Courier New"/>
-        </w:rPr>
-        <w:t xml:space="preserve"> --global </w:t>
-      </w:r>
-      <w:proofErr w:type="spellStart"/>
-      <w:proofErr w:type="gramStart"/>
-      <w:r>
-        <w:rPr>
-          <w:rFonts w:ascii="Courier New" w:hAnsi="Courier New" w:cs="Courier New"/>
-        </w:rPr>
-        <w:t>credential.helper</w:t>
-      </w:r>
-      <w:proofErr w:type="spellEnd"/>
-      <w:proofErr w:type="gramEnd"/>
-      <w:r>
-        <w:rPr>
-          <w:rFonts w:ascii="Courier New" w:hAnsi="Courier New" w:cs="Courier New"/>
-        </w:rPr>
-        <w:t xml:space="preserve"> ‘cache –timeout 3600’</w:t>
+        <w:t>Sudo git config --global credential.helper ‘cache –timeout 3600’</w:t>
       </w:r>
     </w:p>
     <w:p>
@@ -752,129 +503,120 @@
         <w:rPr>
           <w:rFonts w:ascii="Times New Roman" w:hAnsi="Times New Roman" w:cs="Times New Roman"/>
         </w:rPr>
-        <w:t xml:space="preserve">CentOS install </w:t>
-      </w:r>
-      <w:proofErr w:type="spellStart"/>
-      <w:r>
-        <w:rPr>
-          <w:rFonts w:ascii="Times New Roman" w:hAnsi="Times New Roman" w:cs="Times New Roman"/>
-        </w:rPr>
-        <w:t>minishift</w:t>
-      </w:r>
-      <w:proofErr w:type="spellEnd"/>
-      <w:r>
-        <w:rPr>
-          <w:rFonts w:ascii="Times New Roman" w:hAnsi="Times New Roman" w:cs="Times New Roman"/>
-        </w:rPr>
-        <w:t>:</w:t>
-      </w:r>
-    </w:p>
-    <w:p>
-      <w:pPr>
-        <w:rPr>
-          <w:rFonts w:ascii="Times New Roman" w:hAnsi="Times New Roman" w:cs="Times New Roman"/>
-        </w:rPr>
-      </w:pPr>
-      <w:proofErr w:type="spellStart"/>
-      <w:r>
-        <w:rPr>
-          <w:rFonts w:ascii="Times New Roman" w:hAnsi="Times New Roman" w:cs="Times New Roman"/>
-        </w:rPr>
-        <w:t>Sudo</w:t>
-      </w:r>
-      <w:proofErr w:type="spellEnd"/>
-      <w:r>
-        <w:rPr>
-          <w:rFonts w:ascii="Times New Roman" w:hAnsi="Times New Roman" w:cs="Times New Roman"/>
-        </w:rPr>
-        <w:t xml:space="preserve"> </w:t>
-      </w:r>
-      <w:proofErr w:type="spellStart"/>
-      <w:r>
-        <w:rPr>
-          <w:rFonts w:ascii="Times New Roman" w:hAnsi="Times New Roman" w:cs="Times New Roman"/>
-        </w:rPr>
-        <w:t>dhclient</w:t>
-      </w:r>
-      <w:proofErr w:type="spellEnd"/>
-    </w:p>
-    <w:p>
-      <w:pPr>
-        <w:rPr>
-          <w:rFonts w:ascii="Times New Roman" w:hAnsi="Times New Roman" w:cs="Times New Roman"/>
-        </w:rPr>
-      </w:pPr>
-      <w:proofErr w:type="spellStart"/>
-      <w:r>
-        <w:rPr>
-          <w:rFonts w:ascii="Times New Roman" w:hAnsi="Times New Roman" w:cs="Times New Roman"/>
-        </w:rPr>
-        <w:t>Sudo</w:t>
-      </w:r>
-      <w:proofErr w:type="spellEnd"/>
-      <w:r>
-        <w:rPr>
-          <w:rFonts w:ascii="Times New Roman" w:hAnsi="Times New Roman" w:cs="Times New Roman"/>
-        </w:rPr>
-        <w:t xml:space="preserve"> yum install </w:t>
-      </w:r>
-      <w:proofErr w:type="spellStart"/>
-      <w:r>
-        <w:rPr>
-          <w:rFonts w:ascii="Times New Roman" w:hAnsi="Times New Roman" w:cs="Times New Roman"/>
-        </w:rPr>
-        <w:t>gcc</w:t>
-      </w:r>
-      <w:proofErr w:type="spellEnd"/>
-    </w:p>
-    <w:p>
-      <w:pPr>
-        <w:rPr>
-          <w:rFonts w:ascii="Times New Roman" w:hAnsi="Times New Roman" w:cs="Times New Roman"/>
-        </w:rPr>
-      </w:pPr>
-      <w:proofErr w:type="spellStart"/>
-      <w:r>
-        <w:rPr>
-          <w:rFonts w:ascii="Times New Roman" w:hAnsi="Times New Roman" w:cs="Times New Roman"/>
-        </w:rPr>
-        <w:t>Sudo</w:t>
-      </w:r>
-      <w:proofErr w:type="spellEnd"/>
-      <w:r>
-        <w:rPr>
-          <w:rFonts w:ascii="Times New Roman" w:hAnsi="Times New Roman" w:cs="Times New Roman"/>
-        </w:rPr>
-        <w:t xml:space="preserve"> </w:t>
-      </w:r>
-      <w:r>
-        <w:rPr>
-          <w:rFonts w:ascii="Times New Roman" w:hAnsi="Times New Roman" w:cs="Times New Roman"/>
-        </w:rPr>
-        <w:t xml:space="preserve">yum </w:t>
-      </w:r>
-      <w:proofErr w:type="spellStart"/>
-      <w:r>
-        <w:rPr>
-          <w:rFonts w:ascii="Times New Roman" w:hAnsi="Times New Roman" w:cs="Times New Roman"/>
-        </w:rPr>
-        <w:t>groupinst</w:t>
+        <w:t>CentOS install minishift:</w:t>
+      </w:r>
+    </w:p>
+    <w:p>
+      <w:pPr>
+        <w:rPr>
+          <w:rFonts w:ascii="Times New Roman" w:hAnsi="Times New Roman" w:cs="Times New Roman"/>
+        </w:rPr>
+      </w:pPr>
+      <w:r>
+        <w:rPr>
+          <w:rFonts w:ascii="Times New Roman" w:hAnsi="Times New Roman" w:cs="Times New Roman"/>
+        </w:rPr>
+        <w:t>Sudo dhclient</w:t>
+      </w:r>
+    </w:p>
+    <w:p>
+      <w:pPr>
+        <w:rPr>
+          <w:rFonts w:ascii="Times New Roman" w:hAnsi="Times New Roman" w:cs="Times New Roman"/>
+        </w:rPr>
+      </w:pPr>
+      <w:r>
+        <w:rPr>
+          <w:rFonts w:ascii="Times New Roman" w:hAnsi="Times New Roman" w:cs="Times New Roman"/>
+        </w:rPr>
+        <w:t>Sudo yum install gcc</w:t>
+      </w:r>
+    </w:p>
+    <w:p>
+      <w:pPr>
+        <w:rPr>
+          <w:rFonts w:ascii="Times New Roman" w:hAnsi="Times New Roman" w:cs="Times New Roman"/>
+        </w:rPr>
+      </w:pPr>
+      <w:r>
+        <w:rPr>
+          <w:rFonts w:ascii="Times New Roman" w:hAnsi="Times New Roman" w:cs="Times New Roman"/>
+        </w:rPr>
+        <w:t xml:space="preserve">Sudo </w:t>
+      </w:r>
+      <w:r>
+        <w:rPr>
+          <w:rFonts w:ascii="Times New Roman" w:hAnsi="Times New Roman" w:cs="Times New Roman"/>
+        </w:rPr>
+        <w:t>yum groupinstall "GNOME Desktop" "Graphical Administration Tools"</w:t>
+      </w:r>
+    </w:p>
+    <w:p>
+      <w:pPr>
+        <w:rPr>
+          <w:rFonts w:ascii="Times New Roman" w:hAnsi="Times New Roman" w:cs="Times New Roman"/>
+        </w:rPr>
+      </w:pPr>
+      <w:r>
+        <w:rPr>
+          <w:rFonts w:ascii="Times New Roman" w:hAnsi="Times New Roman" w:cs="Times New Roman"/>
+        </w:rPr>
+        <w:t>19. SQLAlchemy .all() method will not get entire records, but .count() does</w:t>
+      </w:r>
+    </w:p>
+    <w:p>
+      <w:pPr>
+        <w:rPr>
+          <w:rFonts w:ascii="Times New Roman" w:hAnsi="Times New Roman" w:cs="Times New Roman"/>
+        </w:rPr>
+      </w:pPr>
+      <w:r>
+        <w:rPr>
+          <w:rFonts w:ascii="Times New Roman" w:hAnsi="Times New Roman" w:cs="Times New Roman"/>
+        </w:rPr>
+        <w:t>Fixed: the table does not have a primary key.</w:t>
+      </w:r>
+    </w:p>
+    <w:p>
+      <w:pPr>
+        <w:rPr>
+          <w:rFonts w:ascii="Times New Roman" w:hAnsi="Times New Roman" w:cs="Times New Roman"/>
+        </w:rPr>
+      </w:pPr>
+      <w:r>
+        <w:rPr>
+          <w:rFonts w:ascii="Times New Roman" w:hAnsi="Times New Roman" w:cs="Times New Roman"/>
+        </w:rPr>
+        <w:t>20. Cannot copy a huge seed data to a pycharm file.</w:t>
+      </w:r>
+    </w:p>
+    <w:p>
+      <w:pPr>
+        <w:rPr>
+          <w:rFonts w:ascii="Times New Roman" w:hAnsi="Times New Roman" w:cs="Times New Roman"/>
+        </w:rPr>
+      </w:pPr>
+      <w:r>
+        <w:rPr>
+          <w:rFonts w:ascii="Times New Roman" w:hAnsi="Times New Roman" w:cs="Times New Roman"/>
+        </w:rPr>
+        <w:t>Fixed: copy that flat file to the pycharm and then copy and paste it.</w:t>
+      </w:r>
+    </w:p>
+    <w:p>
+      <w:pPr>
+        <w:rPr>
+          <w:rFonts w:ascii="Times New Roman" w:hAnsi="Times New Roman" w:cs="Times New Roman"/>
+        </w:rPr>
+      </w:pPr>
+      <w:r>
+        <w:rPr>
+          <w:rFonts w:ascii="Times New Roman" w:hAnsi="Times New Roman" w:cs="Times New Roman"/>
+        </w:rPr>
+        <w:t xml:space="preserve">21. </w:t>
       </w:r>
       <w:bookmarkStart w:id="0" w:name="_GoBack"/>
       <w:bookmarkEnd w:id="0"/>
-      <w:r>
-        <w:rPr>
-          <w:rFonts w:ascii="Times New Roman" w:hAnsi="Times New Roman" w:cs="Times New Roman"/>
-        </w:rPr>
-        <w:t>all</w:t>
-      </w:r>
-      <w:proofErr w:type="spellEnd"/>
-      <w:r>
-        <w:rPr>
-          <w:rFonts w:ascii="Times New Roman" w:hAnsi="Times New Roman" w:cs="Times New Roman"/>
-        </w:rPr>
-        <w:t xml:space="preserve"> "GNOME Desktop" "Graphical Administration Tools"</w:t>
-      </w:r>
     </w:p>
     <w:sectPr>
       <w:pgSz w:w="12240" w:h="15840"/>

</xml_diff>

<commit_message>
added one piece for errorFixed
</commit_message>
<xml_diff>
--- a/ErrorFixed.docx
+++ b/ErrorFixed.docx
@@ -505,16 +505,22 @@
         </w:rPr>
         <w:t>CentOS install minishift:</w:t>
       </w:r>
-    </w:p>
-    <w:p>
-      <w:pPr>
-        <w:rPr>
-          <w:rFonts w:ascii="Times New Roman" w:hAnsi="Times New Roman" w:cs="Times New Roman"/>
-        </w:rPr>
-      </w:pPr>
-      <w:r>
-        <w:rPr>
-          <w:rFonts w:ascii="Times New Roman" w:hAnsi="Times New Roman" w:cs="Times New Roman"/>
+      <w:r>
+        <w:rPr>
+          <w:rFonts w:ascii="Times New Roman" w:hAnsi="Times New Roman" w:cs="Times New Roman"/>
+        </w:rPr>
+        <w:t xml:space="preserve"> (just put Minishift in Ubuntu physical machine, works)</w:t>
+      </w:r>
+    </w:p>
+    <w:p>
+      <w:pPr>
+        <w:rPr>
+          <w:rFonts w:ascii="Courier New" w:hAnsi="Courier New" w:cs="Courier New"/>
+        </w:rPr>
+      </w:pPr>
+      <w:r>
+        <w:rPr>
+          <w:rFonts w:ascii="Courier New" w:hAnsi="Courier New" w:cs="Courier New"/>
         </w:rPr>
         <w:t>Sudo dhclient</w:t>
       </w:r>
@@ -522,12 +528,12 @@
     <w:p>
       <w:pPr>
         <w:rPr>
-          <w:rFonts w:ascii="Times New Roman" w:hAnsi="Times New Roman" w:cs="Times New Roman"/>
-        </w:rPr>
-      </w:pPr>
-      <w:r>
-        <w:rPr>
-          <w:rFonts w:ascii="Times New Roman" w:hAnsi="Times New Roman" w:cs="Times New Roman"/>
+          <w:rFonts w:ascii="Courier New" w:hAnsi="Courier New" w:cs="Courier New"/>
+        </w:rPr>
+      </w:pPr>
+      <w:r>
+        <w:rPr>
+          <w:rFonts w:ascii="Courier New" w:hAnsi="Courier New" w:cs="Courier New"/>
         </w:rPr>
         <w:t>Sudo yum install gcc</w:t>
       </w:r>
@@ -535,85 +541,112 @@
     <w:p>
       <w:pPr>
         <w:rPr>
-          <w:rFonts w:ascii="Times New Roman" w:hAnsi="Times New Roman" w:cs="Times New Roman"/>
-        </w:rPr>
-      </w:pPr>
-      <w:r>
-        <w:rPr>
-          <w:rFonts w:ascii="Times New Roman" w:hAnsi="Times New Roman" w:cs="Times New Roman"/>
-        </w:rPr>
-        <w:t xml:space="preserve">Sudo </w:t>
-      </w:r>
-      <w:r>
-        <w:rPr>
-          <w:rFonts w:ascii="Times New Roman" w:hAnsi="Times New Roman" w:cs="Times New Roman"/>
-        </w:rPr>
-        <w:t>yum groupinstall "GNOME Desktop" "Graphical Administration Tools"</w:t>
-      </w:r>
-    </w:p>
-    <w:p>
-      <w:pPr>
-        <w:rPr>
-          <w:rFonts w:ascii="Times New Roman" w:hAnsi="Times New Roman" w:cs="Times New Roman"/>
-        </w:rPr>
-      </w:pPr>
-      <w:r>
-        <w:rPr>
-          <w:rFonts w:ascii="Times New Roman" w:hAnsi="Times New Roman" w:cs="Times New Roman"/>
-        </w:rPr>
-        <w:t>19. SQLAlchemy .all() method will not get entire records, but .count() does</w:t>
-      </w:r>
-    </w:p>
-    <w:p>
-      <w:pPr>
-        <w:rPr>
-          <w:rFonts w:ascii="Times New Roman" w:hAnsi="Times New Roman" w:cs="Times New Roman"/>
-        </w:rPr>
-      </w:pPr>
-      <w:r>
-        <w:rPr>
-          <w:rFonts w:ascii="Times New Roman" w:hAnsi="Times New Roman" w:cs="Times New Roman"/>
-        </w:rPr>
-        <w:t>Fixed: the table does not have a primary key.</w:t>
-      </w:r>
-    </w:p>
-    <w:p>
-      <w:pPr>
-        <w:rPr>
-          <w:rFonts w:ascii="Times New Roman" w:hAnsi="Times New Roman" w:cs="Times New Roman"/>
-        </w:rPr>
-      </w:pPr>
-      <w:r>
-        <w:rPr>
-          <w:rFonts w:ascii="Times New Roman" w:hAnsi="Times New Roman" w:cs="Times New Roman"/>
-        </w:rPr>
-        <w:t>20. Cannot copy a huge seed data to a pycharm file.</w:t>
-      </w:r>
-    </w:p>
-    <w:p>
-      <w:pPr>
-        <w:rPr>
-          <w:rFonts w:ascii="Times New Roman" w:hAnsi="Times New Roman" w:cs="Times New Roman"/>
-        </w:rPr>
-      </w:pPr>
-      <w:r>
-        <w:rPr>
-          <w:rFonts w:ascii="Times New Roman" w:hAnsi="Times New Roman" w:cs="Times New Roman"/>
-        </w:rPr>
-        <w:t>Fixed: copy that flat file to the pycharm and then copy and paste it.</w:t>
-      </w:r>
-    </w:p>
-    <w:p>
-      <w:pPr>
-        <w:rPr>
-          <w:rFonts w:ascii="Times New Roman" w:hAnsi="Times New Roman" w:cs="Times New Roman"/>
-        </w:rPr>
-      </w:pPr>
-      <w:r>
-        <w:rPr>
-          <w:rFonts w:ascii="Times New Roman" w:hAnsi="Times New Roman" w:cs="Times New Roman"/>
-        </w:rPr>
-        <w:t xml:space="preserve">21. </w:t>
+          <w:rFonts w:ascii="Courier New" w:hAnsi="Courier New" w:cs="Courier New"/>
+        </w:rPr>
+      </w:pPr>
+      <w:r>
+        <w:rPr>
+          <w:rFonts w:ascii="Courier New" w:hAnsi="Courier New" w:cs="Courier New"/>
+        </w:rPr>
+        <w:t>Sudo yum groupinstall "GNOME Desktop" "Graphical Administration Tools"</w:t>
+      </w:r>
+    </w:p>
+    <w:p>
+      <w:pPr>
+        <w:rPr>
+          <w:rFonts w:ascii="Times New Roman" w:hAnsi="Times New Roman" w:cs="Times New Roman"/>
+        </w:rPr>
+      </w:pPr>
+      <w:r>
+        <w:rPr>
+          <w:rFonts w:ascii="Times New Roman" w:hAnsi="Times New Roman" w:cs="Times New Roman"/>
+        </w:rPr>
+        <w:t>ln -sf /lib/systemd/system/runlevel5.target /etc/systemd/system/default.target</w:t>
+      </w:r>
+    </w:p>
+    <w:p>
+      <w:pPr>
+        <w:rPr>
+          <w:rFonts w:ascii="Courier New" w:hAnsi="Courier New" w:cs="Courier New"/>
+        </w:rPr>
+      </w:pPr>
+      <w:r>
+        <w:rPr>
+          <w:rFonts w:ascii="Courier New" w:hAnsi="Courier New" w:cs="Courier New"/>
+        </w:rPr>
+        <w:t>reboot</w:t>
+      </w:r>
+    </w:p>
+    <w:p>
+      <w:pPr>
+        <w:rPr>
+          <w:rFonts w:ascii="Times New Roman" w:hAnsi="Times New Roman" w:cs="Times New Roman"/>
+        </w:rPr>
+      </w:pPr>
+      <w:r>
+        <w:rPr>
+          <w:rFonts w:ascii="Times New Roman" w:hAnsi="Times New Roman" w:cs="Times New Roman"/>
+        </w:rPr>
+        <w:t xml:space="preserve">19. </w:t>
+      </w:r>
+      <w:r>
+        <w:rPr>
+          <w:rFonts w:ascii="Times New Roman" w:hAnsi="Times New Roman" w:cs="Times New Roman"/>
+        </w:rPr>
+        <w:t>Evolution installation for Calendar sync</w:t>
+      </w:r>
+    </w:p>
+    <w:p>
+      <w:pPr>
+        <w:rPr>
+          <w:rFonts w:ascii="Times New Roman" w:hAnsi="Times New Roman" w:cs="Times New Roman"/>
+          <w:b/>
+        </w:rPr>
+      </w:pPr>
+      <w:r>
+        <w:rPr>
+          <w:rFonts w:ascii="Times New Roman" w:hAnsi="Times New Roman" w:cs="Times New Roman"/>
+        </w:rPr>
+        <w:t xml:space="preserve">Just install the version </w:t>
+      </w:r>
+      <w:r>
+        <w:rPr>
+          <w:rFonts w:ascii="Times New Roman" w:hAnsi="Times New Roman" w:cs="Times New Roman"/>
+          <w:b/>
+        </w:rPr>
+        <w:t>evolution-ews</w:t>
+      </w:r>
+    </w:p>
+    <w:p>
+      <w:pPr>
+        <w:rPr>
+          <w:rFonts w:ascii="Times New Roman" w:hAnsi="Times New Roman" w:cs="Times New Roman"/>
+        </w:rPr>
+      </w:pPr>
+      <w:r>
+        <w:rPr>
+          <w:rFonts w:ascii="Times New Roman" w:hAnsi="Times New Roman" w:cs="Times New Roman"/>
+        </w:rPr>
+        <w:t xml:space="preserve">20. </w:t>
+      </w:r>
+      <w:r>
+        <w:rPr>
+          <w:rFonts w:ascii="Times New Roman" w:hAnsi="Times New Roman" w:cs="Times New Roman"/>
+        </w:rPr>
+        <w:t>Google Chrome cannot access internet</w:t>
+      </w:r>
+    </w:p>
+    <w:p>
+      <w:pPr>
+        <w:rPr>
+          <w:rFonts w:ascii="Times New Roman" w:hAnsi="Times New Roman" w:cs="Times New Roman"/>
+        </w:rPr>
+      </w:pPr>
+      <w:r>
+        <w:rPr>
+          <w:rFonts w:ascii="Times New Roman" w:hAnsi="Times New Roman" w:cs="Times New Roman"/>
+        </w:rPr>
+        <w:t>Fixed add company certificate to the browser</w:t>
       </w:r>
       <w:bookmarkStart w:id="0" w:name="_GoBack"/>
       <w:bookmarkEnd w:id="0"/>

</xml_diff>